<commit_message>
userRecordHeader height 70 -> 100px
</commit_message>
<xml_diff>
--- a/에러고치기/이중 라우트 구현하기.docx
+++ b/에러고치기/이중 라우트 구현하기.docx
@@ -5434,6 +5434,59 @@
           <w:rFonts w:hint="eastAsia"/>
         </w:rPr>
         <w:t>에 적용시켜보자</w:t>
+      </w:r>
+      <w:r>
+        <w:br/>
+      </w:r>
+      <w:r>
+        <w:br/>
+      </w:r>
+      <w:r>
+        <w:rPr>
+          <w:rFonts w:hint="eastAsia"/>
+        </w:rPr>
+        <w:t>오!</w:t>
+      </w:r>
+      <w:r>
+        <w:t xml:space="preserve">! </w:t>
+      </w:r>
+      <w:r>
+        <w:rPr>
+          <w:rFonts w:hint="eastAsia"/>
+        </w:rPr>
+        <w:t>정상적으로 된다.</w:t>
+      </w:r>
+      <w:r>
+        <w:t xml:space="preserve"> route</w:t>
+      </w:r>
+      <w:r>
+        <w:rPr>
+          <w:rFonts w:hint="eastAsia"/>
+        </w:rPr>
+        <w:t xml:space="preserve">에서 </w:t>
+      </w:r>
+      <w:proofErr w:type="spellStart"/>
+      <w:r>
+        <w:rPr>
+          <w:rFonts w:hint="eastAsia"/>
+        </w:rPr>
+        <w:t>새로고침해도</w:t>
+      </w:r>
+      <w:proofErr w:type="spellEnd"/>
+      <w:r>
+        <w:rPr>
+          <w:rFonts w:hint="eastAsia"/>
+        </w:rPr>
+        <w:t xml:space="preserve"> 문제가 없다!</w:t>
+      </w:r>
+      <w:r>
+        <w:t xml:space="preserve">! </w:t>
+      </w:r>
+      <w:r>
+        <w:rPr>
+          <w:rFonts w:hint="eastAsia"/>
+        </w:rPr>
+        <w:t>해결되었다.</w:t>
       </w:r>
       <w:bookmarkStart w:id="0" w:name="_GoBack"/>
       <w:bookmarkEnd w:id="0"/>
@@ -6217,7 +6270,7 @@
 </file>
 
 <file path=customXml/itemProps1.xml><?xml version="1.0" encoding="utf-8"?>
-<ds:datastoreItem xmlns:ds="http://schemas.openxmlformats.org/officeDocument/2006/customXml" ds:itemID="{C34FBD11-9A85-4FE7-BBBB-6F2BFC400279}">
+<ds:datastoreItem xmlns:ds="http://schemas.openxmlformats.org/officeDocument/2006/customXml" ds:itemID="{31999702-707E-4534-9A55-23E975ADC0AB}">
   <ds:schemaRefs>
     <ds:schemaRef ds:uri="http://schemas.openxmlformats.org/officeDocument/2006/bibliography"/>
   </ds:schemaRefs>

</xml_diff>